<commit_message>
modifikasi: BAB I menambahkan cintation
</commit_message>
<xml_diff>
--- a/BAB I - Buk Romia.docx
+++ b/BAB I - Buk Romia.docx
@@ -30,7 +30,10 @@
         <w:t>Di era digital yang berkembang pesat saat ini, sistem informasi memainkan peran yang sangat penting dalam memfasilitasi aksesibilitas dan efisiensi di berbagai sektor, termasuk sektor pertanian</w:t>
       </w:r>
       <w:r>
-        <w:t xml:space="preserve"> (Rafli, dkk, 2020)</w:t>
+        <w:t xml:space="preserve"> </w:t>
+      </w:r>
+      <w:r>
+        <w:t>(Rafli, dkk, 2020)</w:t>
       </w:r>
       <w:r>
         <w:t>. Sistem informasi pertanian telah membuka peluang baru bagi para petani untuk meningkatkan akses terhadap informasi penting, memanfaatkan data yang relevan, dan meningkatkan efisiensi dalam pengambilan keputusan yang berkaitan dengan kegiatan pertanian</w:t>
@@ -2788,125 +2791,6 @@
 <file path=customXml/item1.xml><?xml version="1.0" encoding="utf-8"?>
 <b:Sources xmlns:b="http://schemas.openxmlformats.org/officeDocument/2006/bibliography" xmlns="http://schemas.openxmlformats.org/officeDocument/2006/bibliography" SelectedStyle="\APASixthEditionOfficeOnline.xsl" StyleName="APA" Version="6">
   <b:Source>
-    <b:Tag>Pra16</b:Tag>
-    <b:SourceType>JournalArticle</b:SourceType>
-    <b:Guid>{7F7862BD-4C37-4A33-8B7E-64CACF26C806}</b:Guid>
-    <b:Title>Perancangan Sistem Informasi E-Farming Berbasis Web Untuk Mengetahui Tingkat Kelayakan</b:Title>
-    <b:Year>2016</b:Year>
-    <b:City>Yogyakarta</b:City>
-    <b:JournalName>Seminar Nasional Aplikasi Teknologi Informasi (SNATi)</b:JournalName>
-    <b:Author>
-      <b:Author>
-        <b:NameList>
-          <b:Person>
-            <b:Last>Prasetyo</b:Last>
-            <b:Middle>Dian</b:Middle>
-            <b:First>Nanda</b:First>
-          </b:Person>
-          <b:Person>
-            <b:Last>Supratman</b:Last>
-            <b:First>Dede</b:First>
-          </b:Person>
-          <b:Person>
-            <b:Last>Murti</b:Last>
-            <b:First>Sri</b:First>
-          </b:Person>
-        </b:NameList>
-      </b:Author>
-    </b:Author>
-    <b:Month>Agustus</b:Month>
-    <b:Day>6</b:Day>
-    <b:RefOrder>8</b:RefOrder>
-  </b:Source>
-  <b:Source>
-    <b:Tag>San17</b:Tag>
-    <b:SourceType>JournalArticle</b:SourceType>
-    <b:Guid>{C66E5A63-D1A5-47DB-A415-1567DB46B7EE}</b:Guid>
-    <b:Title>Pengembangan Sistem Informasi Pendataan Petani Dan Kelompok Tani</b:Title>
-    <b:JournalName>Seminar Nasional Sistem Informasi Indonesia</b:JournalName>
-    <b:Year>2017</b:Year>
-    <b:Month>November</b:Month>
-    <b:Day>6</b:Day>
-    <b:Author>
-      <b:Author>
-        <b:NameList>
-          <b:Person>
-            <b:Last>Santoso</b:Last>
-            <b:Middle>Budi</b:Middle>
-            <b:First>Halim</b:First>
-          </b:Person>
-          <b:Person>
-            <b:Last>Malvin</b:Last>
-            <b:First>Christopher</b:First>
-          </b:Person>
-          <b:Person>
-            <b:Last>Delima</b:Last>
-            <b:First>Rosa</b:First>
-          </b:Person>
-        </b:NameList>
-      </b:Author>
-    </b:Author>
-    <b:City>Yogyakarta</b:City>
-    <b:RefOrder>9</b:RefOrder>
-  </b:Source>
-  <b:Source>
-    <b:Tag>And11</b:Tag>
-    <b:SourceType>ArticleInAPeriodical</b:SourceType>
-    <b:Guid>{B9AE72BE-0D2A-4D08-8859-17B8432977CB}</b:Guid>
-    <b:Title>Kajian Kebutuhan Informasi Teknologi Pertanian Di Beberapa Kabupaten Di Jawa</b:Title>
-    <b:PeriodicalTitle>Jurnal Perpustakaan Pertanian</b:PeriodicalTitle>
-    <b:Year>2011</b:Year>
-    <b:Month>September</b:Month>
-    <b:Day>12</b:Day>
-    <b:Author>
-      <b:Author>
-        <b:NameList>
-          <b:Person>
-            <b:Last>Andriaty</b:Last>
-            <b:First>Etty</b:First>
-          </b:Person>
-          <b:Person>
-            <b:Last>Sankarto</b:Last>
-            <b:First>Bambang</b:First>
-          </b:Person>
-          <b:Person>
-            <b:Last>Setyorini</b:Last>
-            <b:First>Endang</b:First>
-          </b:Person>
-        </b:NameList>
-      </b:Author>
-    </b:Author>
-    <b:City>Bogor</b:City>
-    <b:Volume>20</b:Volume>
-    <b:URL>https://repository.pertanian.go.id/server/api/core/bitstreams/c9d4cd39-9b28-41f4-b8fa-0a48de61872c/content</b:URL>
-    <b:RefOrder>10</b:RefOrder>
-  </b:Source>
-  <b:Source>
-    <b:Tag>Saf19</b:Tag>
-    <b:SourceType>ArticleInAPeriodical</b:SourceType>
-    <b:Guid>{3B8C8E52-57E8-4BBB-A374-B21244B942A4}</b:Guid>
-    <b:Title>Peran Sistem Informasi Dalam Sektor Pertanian</b:Title>
-    <b:Year>2019</b:Year>
-    <b:PeriodicalTitle>Sistem Informasi Manajemen</b:PeriodicalTitle>
-    <b:Author>
-      <b:Author>
-        <b:NameList>
-          <b:Person>
-            <b:Last>Safitri</b:Last>
-            <b:Middle>Safitri</b:Middle>
-            <b:First>Safitri</b:First>
-          </b:Person>
-        </b:NameList>
-      </b:Author>
-    </b:Author>
-    <b:City>Jakarta</b:City>
-    <b:YearAccessed>2023</b:YearAccessed>
-    <b:MonthAccessed>7</b:MonthAccessed>
-    <b:DayAccessed>14</b:DayAccessed>
-    <b:URL>https://www.academia.edu/40608150/PERAN_SISTEM_INFORMASI_DALAM_SEKTOR_PERTANIAN</b:URL>
-    <b:RefOrder>11</b:RefOrder>
-  </b:Source>
-  <b:Source>
     <b:Tag>Rah</b:Tag>
     <b:SourceType>JournalArticle</b:SourceType>
     <b:Guid>{37A91A7A-4922-499A-8E98-51C3F65D3BA2}</b:Guid>
@@ -2936,85 +2820,7 @@
     <b:MonthAccessed>7</b:MonthAccessed>
     <b:DayAccessed>14</b:DayAccessed>
     <b:URL>http://download.garuda.kemdikbud.go.id/article.php?article=2919399&amp;val=25684&amp;title=Perancangan%20Sistem%20Informasi%20Hasil%20Pertanian%20Berbasis%20Web%20Dengan%20Unified%20Approach</b:URL>
-    <b:RefOrder>7</b:RefOrder>
-  </b:Source>
-  <b:Source>
-    <b:Tag>Ana15</b:Tag>
-    <b:SourceType>ArticleInAPeriodical</b:SourceType>
-    <b:Guid>{663FD939-101D-4BF0-9A30-29DA0FA6106F}</b:Guid>
-    <b:Title>Pemanfaatan Dan Pemberdayaan Teknologi Informasi Dan Komunikasi Pada Petani Dan Nelayan</b:Title>
-    <b:PeriodicalTitle>Pusat Penelitian dan Pengembangan Penyelenggaraan Pos dan Informatika Badan Penelitian dan Pengembangan Sumber Daya Manusia Kementerian Komunikasi dan Informatika</b:PeriodicalTitle>
-    <b:Year>2015</b:Year>
-    <b:Month>Desember</b:Month>
-    <b:City>Jakarta</b:City>
-    <b:YearAccessed>2023</b:YearAccessed>
-    <b:MonthAccessed>7</b:MonthAccessed>
-    <b:DayAccessed>14</b:DayAccessed>
-    <b:URL>https://balitbangsdm.kominfo.go.id/publikasi_148_3_114</b:URL>
-    <b:Author>
-      <b:Author>
-        <b:NameList>
-          <b:Person>
-            <b:Last>Anandhita</b:Last>
-            <b:Middle>Vidyantina</b:Middle>
-            <b:First>Heppy </b:First>
-          </b:Person>
-          <b:Person>
-            <b:Last>Susanto</b:Last>
-            <b:Middle>Anton</b:Middle>
-          </b:Person>
-          <b:Person>
-            <b:Last>Sari</b:Last>
-            <b:Middle>Diana</b:Middle>
-          </b:Person>
-          <b:Person>
-            <b:Last>Wardahnia</b:Last>
-          </b:Person>
-        </b:NameList>
-      </b:Author>
-    </b:Author>
-    <b:RefOrder>12</b:RefOrder>
-  </b:Source>
-  <b:Source>
-    <b:Tag>Wal04</b:Tag>
-    <b:SourceType>Book</b:SourceType>
-    <b:Guid>{13B0EFA6-3105-4B33-84D3-A287FDC41A78}</b:Guid>
-    <b:Title>Sistem Informasi Manajemen Berbasis Efisiensi</b:Title>
-    <b:Year>2004</b:Year>
-    <b:City>Logos</b:City>
-    <b:Publisher>PT. Logos Wacana Ilmu</b:Publisher>
-    <b:YearAccessed>2023</b:YearAccessed>
-    <b:MonthAccessed>7</b:MonthAccessed>
-    <b:DayAccessed>14</b:DayAccessed>
-    <b:URL>http://repo.darmajaya.ac.id/5482/1/Sistem%20Informasi%20Manajemen%20Berbasis%20Efisiensi%20%28%20PDFDrive%20%29.pdf</b:URL>
-    <b:Author>
-      <b:Author>
-        <b:NameList>
-          <b:Person>
-            <b:Last>Walter</b:Last>
-            <b:Middle>McMahon</b:Middle>
-            <b:First>W</b:First>
-          </b:Person>
-        </b:NameList>
-      </b:Author>
-      <b:Translator>
-        <b:NameList>
-          <b:Person>
-            <b:Last>Nurjannah</b:Last>
-            <b:First>Nunik</b:First>
-          </b:Person>
-        </b:NameList>
-      </b:Translator>
-      <b:Editor>
-        <b:NameList>
-          <b:Person>
-            <b:Last>Al-Jauhari</b:Last>
-            <b:First>Abas</b:First>
-          </b:Person>
-        </b:NameList>
-      </b:Editor>
-    </b:Author>
-    <b:RefOrder>13</b:RefOrder>
+    <b:RefOrder>6</b:RefOrder>
   </b:Source>
   <b:Source>
     <b:Tag>Win21</b:Tag>
@@ -3048,20 +2854,7 @@
         </b:NameList>
       </b:Author>
     </b:Author>
-    <b:RefOrder>3</b:RefOrder>
-  </b:Source>
-  <b:Source>
-    <b:Tag>Pen17</b:Tag>
-    <b:SourceType>JournalArticle</b:SourceType>
-    <b:Guid>{579F0E31-68BB-45EF-9F7B-2FB1FF0B6AE2}</b:Guid>
-    <b:Title>Pengembangan Sistem Informasi Pendataan Petani Dan Kelompok Tani</b:Title>
-    <b:JournalName>Seminar Nasional Sistem Informasi Indonesia</b:JournalName>
-    <b:Year>2017</b:Year>
-    <b:City>Yogyakarta</b:City>
-    <b:Month>November</b:Month>
-    <b:Day>6</b:Day>
-    <b:URL>https://publikasi-fti.ukdw.ac.id/Paper_Pengembangan_Sistem_Informasi_Pendataan_Petani_dan_Kelompok_Tani_Rosa_Delima.pdf</b:URL>
-    <b:RefOrder>14</b:RefOrder>
+    <b:RefOrder>2</b:RefOrder>
   </b:Source>
   <b:Source>
     <b:Tag>Sen22</b:Tag>
@@ -3081,7 +2874,7 @@
         </b:NameList>
       </b:Author>
     </b:Author>
-    <b:RefOrder>6</b:RefOrder>
+    <b:RefOrder>5</b:RefOrder>
   </b:Source>
   <b:Source>
     <b:Tag>San22</b:Tag>
@@ -3107,44 +2900,7 @@
     </b:Author>
     <b:City>Balitar</b:City>
     <b:Month>Juni</b:Month>
-    <b:RefOrder>5</b:RefOrder>
-  </b:Source>
-  <b:Source>
-    <b:Tag>Jam20</b:Tag>
-    <b:SourceType>JournalArticle</b:SourceType>
-    <b:Guid>{159EC1DD-9993-443D-B684-2C32D28D2492}</b:Guid>
-    <b:Title>Sistem Informasi Kelompok Tani Berbasis Android (Si Poktan)</b:Title>
-    <b:Year>2020</b:Year>
-    <b:City>Jakarta</b:City>
-    <b:JournalName>Jurnal Sistem Informasi Dan Teknologi</b:JournalName>
-    <b:Author>
-      <b:Author>
-        <b:NameList>
-          <b:Person>
-            <b:Last>Setiawan</b:Last>
-            <b:Middle>Pratama</b:Middle>
-            <b:First>Jansen</b:First>
-          </b:Person>
-          <b:Person>
-            <b:Last>Jamilah</b:Last>
-            <b:First>Jilan</b:First>
-          </b:Person>
-          <b:Person>
-            <b:Last>Hermaliani</b:Last>
-            <b:Middle>Heni</b:Middle>
-            <b:First>Eni</b:First>
-          </b:Person>
-          <b:Person>
-            <b:Last>Sulistyowati</b:Last>
-            <b:Middle>Nur</b:Middle>
-            <b:First>Daning</b:First>
-          </b:Person>
-        </b:NameList>
-      </b:Author>
-    </b:Author>
-    <b:Month>Desember</b:Month>
-    <b:Day>22</b:Day>
-    <b:RefOrder>15</b:RefOrder>
+    <b:RefOrder>4</b:RefOrder>
   </b:Source>
   <b:Source>
     <b:Tag>Suh19</b:Tag>
@@ -3163,50 +2919,7 @@
         </b:NameList>
       </b:Author>
     </b:Author>
-    <b:RefOrder>4</b:RefOrder>
-  </b:Source>
-  <b:Source>
-    <b:Tag>Raf20</b:Tag>
-    <b:SourceType>JournalArticle</b:SourceType>
-    <b:Guid>{71708107-318C-4982-A287-A1852B40B611}</b:Guid>
-    <b:Title>Pengembangan Liniku.id Berbasis Digitalisasi Masyarakat di Sektor Pertanian dan Agrowisata</b:Title>
-    <b:JournalName>Prosiding The 11th Industrial Research Workshop and National Seminar</b:JournalName>
-    <b:Year>2020</b:Year>
-    <b:Author>
-      <b:Author>
-        <b:NameList>
-          <b:Person>
-            <b:Last>Rafli</b:Last>
-            <b:First>Muhammad</b:First>
-          </b:Person>
-          <b:Person>
-            <b:Last>Soleh</b:Last>
-            <b:First>Ardiansyah</b:First>
-          </b:Person>
-          <b:Person>
-            <b:Last>Fikri</b:Last>
-            <b:Middle>Maulana</b:Middle>
-            <b:First>Ahmad</b:First>
-          </b:Person>
-          <b:Person>
-            <b:Last> Samsul</b:Last>
-            <b:First>Bahri</b:First>
-          </b:Person>
-          <b:Person>
-            <b:Last>Rozikin</b:Last>
-            <b:Middle>Nurhidayatur</b:Middle>
-            <b:First>Muhammad</b:First>
-          </b:Person>
-          <b:Person>
-            <b:Last>Kamaluddin</b:Last>
-            <b:First>Muhammad</b:First>
-          </b:Person>
-        </b:NameList>
-      </b:Author>
-    </b:Author>
-    <b:Month>8</b:Month>
-    <b:Day>27</b:Day>
-    <b:RefOrder>1</b:RefOrder>
+    <b:RefOrder>3</b:RefOrder>
   </b:Source>
   <b:Source>
     <b:Tag>Kus22</b:Tag>
@@ -3236,13 +2949,286 @@
     </b:Author>
     <b:Month>8</b:Month>
     <b:Day>15</b:Day>
-    <b:RefOrder>2</b:RefOrder>
+    <b:RefOrder>1</b:RefOrder>
+  </b:Source>
+  <b:Source>
+    <b:Tag>Raf20</b:Tag>
+    <b:SourceType>JournalArticle</b:SourceType>
+    <b:Guid>{4E482D0C-48A2-4EFB-AF1B-08205B2793B0}</b:Guid>
+    <b:Title>Pengembangan Liniku.id Berbasis Digitalisasi Masyarakat di Sektor Pertanian dan Agrowisata</b:Title>
+    <b:Year>2020</b:Year>
+    <b:Month>8</b:Month>
+    <b:Day>27</b:Day>
+    <b:JournalName>Prosiding The 11th Industrial Research Workshop and National Seminar</b:JournalName>
+    <b:Author>
+      <b:Author>
+        <b:NameList>
+          <b:Person>
+            <b:Last>Rafli</b:Last>
+            <b:First>Muhammad</b:First>
+          </b:Person>
+          <b:Person>
+            <b:Last>Ardiansyah</b:Last>
+            <b:First>Soleh</b:First>
+          </b:Person>
+          <b:Person>
+            <b:Last>Fikri</b:Last>
+            <b:Middle>Maulana</b:Middle>
+            <b:First>Ahmad</b:First>
+          </b:Person>
+          <b:Person>
+            <b:Last>Bahri</b:Last>
+            <b:First>Samsul</b:First>
+          </b:Person>
+          <b:Person>
+            <b:Last>Rozikin</b:Last>
+            <b:Middle>Nurhidayatur</b:Middle>
+            <b:First>Muhammad</b:First>
+          </b:Person>
+          <b:Person>
+            <b:Last>Kamaluddin</b:Last>
+            <b:First>Muhammad</b:First>
+          </b:Person>
+        </b:NameList>
+      </b:Author>
+    </b:Author>
+    <b:City>Bandung</b:City>
+    <b:RefOrder>7</b:RefOrder>
+  </b:Source>
+  <b:Source>
+    <b:Tag>Set20</b:Tag>
+    <b:SourceType>JournalArticle</b:SourceType>
+    <b:Guid>{C863A4BC-47AA-43CD-A297-2CE1346DD376}</b:Guid>
+    <b:Year>2020</b:Year>
+    <b:Title>Sistem Informasi Kelompok Tani Berbasis Android (Si Poktan)</b:Title>
+    <b:JournalName>Jurnal Sistem Informasi dan Teknologi</b:JournalName>
+    <b:Author>
+      <b:Author>
+        <b:NameList>
+          <b:Person>
+            <b:Last>Setiawan</b:Last>
+            <b:Middle>Pratama</b:Middle>
+            <b:First>Jansen</b:First>
+          </b:Person>
+          <b:Person>
+            <b:Last>Jamilah</b:Last>
+            <b:First>Jilan</b:First>
+          </b:Person>
+          <b:Person>
+            <b:Last>Risyanto</b:Last>
+          </b:Person>
+          <b:Person>
+            <b:Last>Hermaliani</b:Last>
+            <b:Middle>Heni</b:Middle>
+            <b:First>Eni</b:First>
+          </b:Person>
+          <b:Person>
+            <b:Last>Sulistyowati</b:Last>
+            <b:Middle>Nur</b:Middle>
+            <b:First>Daning</b:First>
+          </b:Person>
+        </b:NameList>
+      </b:Author>
+    </b:Author>
+    <b:City>Jakarta</b:City>
+    <b:Month>11</b:Month>
+    <b:Day>2</b:Day>
+    <b:RefOrder>8</b:RefOrder>
+  </b:Source>
+  <b:Source>
+    <b:Tag>Wat20</b:Tag>
+    <b:SourceType>JournalArticle</b:SourceType>
+    <b:Guid>{E58ED3AF-3F60-43AF-B404-7928F1C09F41}</b:Guid>
+    <b:Title>Analisis Hubungan Karakteristik Anggota Kelompok Tani Dengan Penerapan Teknologi Off Season Pada Kegiatan Usahatani Mangga Di Kecamatan Sedong, Kabupaten Cirebon</b:Title>
+    <b:JournalName>Jurnal Ekonomi Pertanian dan Agribisnis (JEPA)</b:JournalName>
+    <b:Year>2020</b:Year>
+    <b:Author>
+      <b:Author>
+        <b:NameList>
+          <b:Person>
+            <b:Last>Wati</b:Last>
+            <b:First>Fitriana</b:First>
+          </b:Person>
+          <b:Person>
+            <b:Last>Rasmikayati</b:Last>
+            <b:First>Elly</b:First>
+          </b:Person>
+          <b:Person>
+            <b:Last>Saefudin</b:Last>
+            <b:Middle>Rachmat</b:Middle>
+            <b:First>Bobby</b:First>
+          </b:Person>
+        </b:NameList>
+      </b:Author>
+    </b:Author>
+    <b:RefOrder>9</b:RefOrder>
+  </b:Source>
+  <b:Source>
+    <b:Tag>Del16</b:Tag>
+    <b:SourceType>JournalArticle</b:SourceType>
+    <b:Guid>{6440E636-66EC-469C-BABB-C47D5832746F}</b:Guid>
+    <b:Title>Kajian Aplikasi Pertanian yang Dikembangkan di Beberapa Negara Asia dan Afrika</b:Title>
+    <b:JournalName>Seminar Nasional Aplikasi Teknologi Informasi (SNATi)</b:JournalName>
+    <b:Year>2016</b:Year>
+    <b:Author>
+      <b:Author>
+        <b:NameList>
+          <b:Person>
+            <b:Last>Delima</b:Last>
+            <b:First>Rosa</b:First>
+          </b:Person>
+          <b:Person>
+            <b:Last>Santoso</b:Last>
+            <b:Middle>Budi</b:Middle>
+            <b:First>Halim</b:First>
+          </b:Person>
+          <b:Person>
+            <b:Last>Purwadi</b:Last>
+            <b:First>Joko</b:First>
+          </b:Person>
+        </b:NameList>
+      </b:Author>
+    </b:Author>
+    <b:City>Yokyakarta</b:City>
+    <b:Month>8</b:Month>
+    <b:Day>6</b:Day>
+    <b:RefOrder>10</b:RefOrder>
+  </b:Source>
+  <b:Source>
+    <b:Tag>Sar17</b:Tag>
+    <b:SourceType>JournalArticle</b:SourceType>
+    <b:Guid>{CDBDC409-502E-4E7C-A7C6-29A067B6C750}</b:Guid>
+    <b:Title>Sistem Pengolahan Data Kelompok Tani Kecamatan Sungai Tabuk Kabupaten Banjar</b:Title>
+    <b:JournalName>Technologia</b:JournalName>
+    <b:Year>2017</b:Year>
+    <b:Author>
+      <b:Author>
+        <b:NameList>
+          <b:Person>
+            <b:Last>Sari</b:Last>
+            <b:First>Mayang</b:First>
+          </b:Person>
+        </b:NameList>
+      </b:Author>
+    </b:Author>
+    <b:Volume>8</b:Volume>
+    <b:RefOrder>11</b:RefOrder>
+  </b:Source>
+  <b:Source>
+    <b:Tag>Akm18</b:Tag>
+    <b:SourceType>JournalArticle</b:SourceType>
+    <b:Guid>{8EF5150D-B846-46DA-BE2F-ED227BE724A1}</b:Guid>
+    <b:Title>Sistem Informasi Pengelolaan Perkebunan Kelapa Sawit Berbasis Web GIS</b:Title>
+    <b:JournalName>Jurnal Pengembangan Teknologi Informasi dan Ilmu Komputer</b:JournalName>
+    <b:Year>2018</b:Year>
+    <b:Author>
+      <b:Author>
+        <b:NameList>
+          <b:Person>
+            <b:Last>Akmal</b:Last>
+            <b:First>Faisal</b:First>
+          </b:Person>
+          <b:Person>
+            <b:Last>Ramdani</b:Last>
+            <b:First>Fatwa</b:First>
+          </b:Person>
+          <b:Person>
+            <b:Last>Pinandito</b:Last>
+            <b:First>Aryo</b:First>
+          </b:Person>
+        </b:NameList>
+      </b:Author>
+    </b:Author>
+    <b:Month>5</b:Month>
+    <b:RefOrder>12</b:RefOrder>
+  </b:Source>
+  <b:Source>
+    <b:Tag>Put22</b:Tag>
+    <b:SourceType>JournalArticle</b:SourceType>
+    <b:Guid>{85E9A4D9-5569-40EE-A8BB-23B0DFD593A7}</b:Guid>
+    <b:Title>Perancangan Sistem Informasi Pertanian Berbasis Web pada Dinas Pangan, Tanaman Pangan dan Hortikultura</b:Title>
+    <b:JournalName>Jurnal Informatika, Manajemen dan Komputer</b:JournalName>
+    <b:Year>2022</b:Year>
+    <b:Author>
+      <b:Author>
+        <b:NameList>
+          <b:Person>
+            <b:Last>Putra</b:Last>
+            <b:First>Sobri</b:First>
+            <b:Middle>Ansyah</b:Middle>
+          </b:Person>
+          <b:Person>
+            <b:Last>Suwarti</b:Last>
+          </b:Person>
+          <b:Person>
+            <b:Last>Asparizal</b:Last>
+          </b:Person>
+        </b:NameList>
+      </b:Author>
+    </b:Author>
+    <b:City>Riau</b:City>
+    <b:Month>11</b:Month>
+    <b:RefOrder>13</b:RefOrder>
+  </b:Source>
+  <b:Source>
+    <b:Tag>Les19</b:Tag>
+    <b:SourceType>JournalArticle</b:SourceType>
+    <b:Guid>{CBB94695-D069-46BE-9B0D-2CA64FF0051D}</b:Guid>
+    <b:Title>Peran Kelompok Tani dalam Kegiatan Usahatani Kakao di Desa Ketulungan Kecamatan Sukamaju Kabupaten Luwu Utara</b:Title>
+    <b:JournalName>Jurnal Agribisnis Indonesia (Journal of Indonesian Agribusiness)</b:JournalName>
+    <b:Year>2019</b:Year>
+    <b:Author>
+      <b:Author>
+        <b:NameList>
+          <b:Person>
+            <b:Last>Lestari</b:Last>
+            <b:First>Ulfa</b:First>
+          </b:Person>
+          <b:Person>
+            <b:Last>Idris</b:Last>
+            <b:First>Megawati</b:First>
+          </b:Person>
+        </b:NameList>
+      </b:Author>
+    </b:Author>
+    <b:Month>11</b:Month>
+    <b:RefOrder>14</b:RefOrder>
+  </b:Source>
+  <b:Source>
+    <b:Tag>Put23</b:Tag>
+    <b:SourceType>JournalArticle</b:SourceType>
+    <b:Guid>{47111CE8-6D31-4084-B0A5-2B66A7122C26}</b:Guid>
+    <b:Title>Perancangan Sistem Informasi Kelompok Tani Menggunakan Design User Interface Dan User Experience Dengan Metode User Centered Design</b:Title>
+    <b:JournalName>Journal of Information Technology and Computer Science (INTECOMS)</b:JournalName>
+    <b:Year>2023</b:Year>
+    <b:Author>
+      <b:Author>
+        <b:NameList>
+          <b:Person>
+            <b:Last>Putra</b:Last>
+            <b:Middle>Rian</b:Middle>
+            <b:First>Randi</b:First>
+          </b:Person>
+          <b:Person>
+            <b:Last>Putri</b:Last>
+            <b:Middle>Andhika</b:Middle>
+            <b:First>Nadya</b:First>
+          </b:Person>
+          <b:Person>
+            <b:Last>Handayani</b:Last>
+            <b:First>Sri</b:First>
+          </b:Person>
+        </b:NameList>
+      </b:Author>
+    </b:Author>
+    <b:Month>6</b:Month>
+    <b:RefOrder>15</b:RefOrder>
   </b:Source>
 </b:Sources>
 </file>
 
 <file path=customXml/itemProps1.xml><?xml version="1.0" encoding="utf-8"?>
-<ds:datastoreItem xmlns:ds="http://schemas.openxmlformats.org/officeDocument/2006/customXml" ds:itemID="{C4B43D47-16BA-4D21-9F82-62A1AD653AE8}">
+<ds:datastoreItem xmlns:ds="http://schemas.openxmlformats.org/officeDocument/2006/customXml" ds:itemID="{82DFB8FF-2832-4799-B536-4B4C6FAED3C1}">
   <ds:schemaRefs>
     <ds:schemaRef ds:uri="http://schemas.openxmlformats.org/officeDocument/2006/bibliography"/>
   </ds:schemaRefs>

</xml_diff>